<commit_message>
updated report and fixed transactions
</commit_message>
<xml_diff>
--- a/Relatorio/relatorio_fase2_g25.docx
+++ b/Relatorio/relatorio_fase2_g25.docx
@@ -4338,21 +4338,7 @@
             <w:rStyle w:val="Hiperligao"/>
             <w:noProof/>
           </w:rPr>
-          <w:t>6. Conclusões e Tra</w:t>
-        </w:r>
-        <w:r>
-          <w:rPr>
-            <w:rStyle w:val="Hiperligao"/>
-            <w:noProof/>
-          </w:rPr>
-          <w:t>b</w:t>
-        </w:r>
-        <w:r>
-          <w:rPr>
-            <w:rStyle w:val="Hiperligao"/>
-            <w:noProof/>
-          </w:rPr>
-          <w:t>alho Futuro</w:t>
+          <w:t>6. Conclusões e Trabalho Futuro</w:t>
         </w:r>
         <w:r>
           <w:rPr>
@@ -17231,10 +17217,10 @@
         </w:rPr>
         <w:lastRenderedPageBreak/>
         <w:drawing>
-          <wp:inline distT="0" distB="0" distL="0" distR="0" wp14:anchorId="6DA9493E" wp14:editId="5BAF7586">
-            <wp:extent cx="5400040" cy="4015105"/>
-            <wp:effectExtent l="0" t="0" r="0" b="4445"/>
-            <wp:docPr id="84" name="Imagem 84"/>
+          <wp:inline distT="0" distB="0" distL="0" distR="0" wp14:anchorId="4E04A9A6" wp14:editId="5B113846">
+            <wp:extent cx="5400040" cy="4009390"/>
+            <wp:effectExtent l="0" t="0" r="0" b="0"/>
+            <wp:docPr id="102" name="Imagem 102"/>
             <wp:cNvGraphicFramePr>
               <a:graphicFrameLocks xmlns:a="http://schemas.openxmlformats.org/drawingml/2006/main" noChangeAspect="1"/>
             </wp:cNvGraphicFramePr>
@@ -17254,7 +17240,7 @@
                   <pic:spPr>
                     <a:xfrm>
                       <a:off x="0" y="0"/>
-                      <a:ext cx="5400040" cy="4015105"/>
+                      <a:ext cx="5400040" cy="4009390"/>
                     </a:xfrm>
                     <a:prstGeom prst="rect">
                       <a:avLst/>
@@ -17266,12 +17252,14 @@
           </wp:inline>
         </w:drawing>
       </w:r>
-    </w:p>
+      <w:bookmarkStart w:id="48" w:name="_GoBack"/>
+      <w:bookmarkEnd w:id="48"/>
+    </w:p>
+    <w:bookmarkStart w:id="49" w:name="_Toc441235904"/>
     <w:p>
       <w:pPr>
         <w:pStyle w:val="Legenda"/>
       </w:pPr>
-      <w:bookmarkStart w:id="48" w:name="_Toc441235904"/>
       <w:r>
         <w:rPr>
           <w:noProof/>
@@ -17361,7 +17349,7 @@
       <w:r>
         <w:t>. Transação da compra de um produto por parte de um cliente</w:t>
       </w:r>
-      <w:bookmarkEnd w:id="48"/>
+      <w:bookmarkEnd w:id="49"/>
     </w:p>
     <w:p>
       <w:pPr>
@@ -17426,8 +17414,6 @@
       <w:r>
         <w:t xml:space="preserve">No caso do abastecimento é totalmente </w:t>
       </w:r>
-      <w:bookmarkStart w:id="49" w:name="_GoBack"/>
-      <w:bookmarkEnd w:id="49"/>
       <w:r>
         <w:t>semelhante</w:t>
       </w:r>
@@ -17475,8 +17461,8 @@
         </w:rPr>
         <w:lastRenderedPageBreak/>
         <w:drawing>
-          <wp:inline distT="0" distB="0" distL="0" distR="0" wp14:anchorId="4DF63D47" wp14:editId="34B4F51A">
-            <wp:extent cx="5400040" cy="2884170"/>
+          <wp:inline distT="0" distB="0" distL="0" distR="0" wp14:anchorId="23EDF3AD" wp14:editId="63A346BE">
+            <wp:extent cx="7334250" cy="4305300"/>
             <wp:effectExtent l="0" t="0" r="0" b="0"/>
             <wp:docPr id="1" name="Imagem 1"/>
             <wp:cNvGraphicFramePr>
@@ -17498,7 +17484,7 @@
                   <pic:spPr>
                     <a:xfrm>
                       <a:off x="0" y="0"/>
-                      <a:ext cx="5400040" cy="2884170"/>
+                      <a:ext cx="7334250" cy="4305300"/>
                     </a:xfrm>
                     <a:prstGeom prst="rect">
                       <a:avLst/>
@@ -17649,7 +17635,14 @@
         <w:rPr>
           <w:szCs w:val="20"/>
         </w:rPr>
-        <w:t xml:space="preserve"> para armazenar dados e índices em memória principal. A forma como os ficheiros estão organizados acaba por ser ainda mais eficiente do que mapeamento (</w:t>
+        <w:t xml:space="preserve"> para armazenar dados e índices em memória principal. A forma como os ficheiros estão organizados acaba por ser ainda mais </w:t>
+      </w:r>
+      <w:r>
+        <w:rPr>
+          <w:szCs w:val="20"/>
+        </w:rPr>
+        <w:lastRenderedPageBreak/>
+        <w:t>eficiente do que mapeamento (</w:t>
       </w:r>
       <w:r>
         <w:rPr>
@@ -17670,7 +17663,6 @@
         <w:pStyle w:val="Cabealho3"/>
       </w:pPr>
       <w:r>
-        <w:lastRenderedPageBreak/>
         <w:t xml:space="preserve">4.2.3. </w:t>
       </w:r>
       <w:r>
@@ -18067,7 +18059,11 @@
         <w:t xml:space="preserve">Na secção 3.5 está apresentado o número de registos para o povoamento inicial e pelo que podemos calcular </w:t>
       </w:r>
       <w:r>
-        <w:t>que o espaço inicial necessário para a base de dados é de, aproximadamente, 8.98 KB.</w:t>
+        <w:t xml:space="preserve">que o espaço inicial necessário para a base de dados é de, aproximadamente, </w:t>
+      </w:r>
+      <w:r>
+        <w:lastRenderedPageBreak/>
+        <w:t>8.98 KB.</w:t>
       </w:r>
       <w:r>
         <w:t xml:space="preserve"> Este resultado foi obtido através da multiplicação do número de registos de cada tabela pelo número de bytes ocupado por registo.</w:t>
@@ -18079,7 +18075,6 @@
       </w:pPr>
       <w:bookmarkStart w:id="52" w:name="_Toc441235781"/>
       <w:r>
-        <w:lastRenderedPageBreak/>
         <w:t>Desenho das vistas dos utilizadores</w:t>
       </w:r>
       <w:bookmarkEnd w:id="52"/>
@@ -19019,10 +19014,28 @@
         <w:t>a criação de mais restriç</w:t>
       </w:r>
       <w:r>
-        <w:t>ões gerais, tais como as que foram sugeridas na secção 4.1.3. Um caso mais subjetivo mas também importante seria a alteração do nome de al</w:t>
-      </w:r>
-      <w:r>
-        <w:t>teração do nome de alguns atributos para um nome mais sugestivo e mais intuitivo. Por último, talvez a alteração do domínio de alguns atributos</w:t>
+        <w:t>ões gerais, tais como as que foram sugeridas na secção 4.1.3. Um caso mais subjetivo mas também importante</w:t>
+      </w:r>
+      <w:r>
+        <w:t xml:space="preserve"> seria a alteração do nome de</w:t>
+      </w:r>
+      <w:r>
+        <w:t xml:space="preserve"> alguns atributos para um nome mais sugestivo e mais intuitivo. Por último, talvez a alteração do domínio de alguns atributos</w:t>
+      </w:r>
+      <w:r>
+        <w:t xml:space="preserve"> e a reparação do modelo concetual, passando a cardinalidade do relacionamento entre produto e secção</w:t>
+      </w:r>
+      <w:r>
+        <w:t>,</w:t>
+      </w:r>
+      <w:r>
+        <w:t xml:space="preserve"> </w:t>
+      </w:r>
+      <w:r>
+        <w:t>de muitos para muitos, para</w:t>
+      </w:r>
+      <w:r>
+        <w:t xml:space="preserve"> um para muitos.  </w:t>
       </w:r>
     </w:p>
     <w:p>
@@ -25619,7 +25632,7 @@
         <w:rStyle w:val="Nmerodepgina"/>
         <w:noProof/>
       </w:rPr>
-      <w:t>24</w:t>
+      <w:t>25</w:t>
     </w:r>
     <w:r>
       <w:rPr>
@@ -30056,7 +30069,7 @@
 </file>
 
 <file path=customXml/itemProps1.xml><?xml version="1.0" encoding="utf-8"?>
-<ds:datastoreItem xmlns:ds="http://schemas.openxmlformats.org/officeDocument/2006/customXml" ds:itemID="{C713DEA7-7B43-4D50-9A8B-49B109C170B4}">
+<ds:datastoreItem xmlns:ds="http://schemas.openxmlformats.org/officeDocument/2006/customXml" ds:itemID="{9CBFD54E-1174-4913-B8A4-8978A0BC2DB4}">
   <ds:schemaRefs>
     <ds:schemaRef ds:uri="http://schemas.openxmlformats.org/officeDocument/2006/bibliography"/>
   </ds:schemaRefs>

</xml_diff>